<commit_message>
Afegits exercicis i solucions de 05 i correcions a 04
</commit_message>
<xml_diff>
--- a/04.condicionals/exercicis/ex_04.docx
+++ b/04.condicionals/exercicis/ex_04.docx
@@ -1,10 +1,10 @@
 
 <file path=word/document.xml><?xml version="1.0" encoding="utf-8"?>
-<w:document xmlns:o="urn:schemas-microsoft-com:office:office" xmlns:r="http://schemas.openxmlformats.org/officeDocument/2006/relationships" xmlns:v="urn:schemas-microsoft-com:vml" xmlns:w="http://schemas.openxmlformats.org/wordprocessingml/2006/main" xmlns:w10="urn:schemas-microsoft-com:office:word" xmlns:wp="http://schemas.openxmlformats.org/drawingml/2006/wordprocessingDrawing" xmlns:wps="http://schemas.microsoft.com/office/word/2010/wordprocessingShape" xmlns:wpg="http://schemas.microsoft.com/office/word/2010/wordprocessingGroup" xmlns:mc="http://schemas.openxmlformats.org/markup-compatibility/2006" xmlns:wp14="http://schemas.microsoft.com/office/word/2010/wordprocessingDrawing" xmlns:w14="http://schemas.microsoft.com/office/word/2010/wordml" mc:Ignorable="w14 wp14">
+<w:document xmlns:wpc="http://schemas.microsoft.com/office/word/2010/wordprocessingCanvas" xmlns:cx="http://schemas.microsoft.com/office/drawing/2014/chartex" xmlns:mc="http://schemas.openxmlformats.org/markup-compatibility/2006" xmlns:o="urn:schemas-microsoft-com:office:office" xmlns:r="http://schemas.openxmlformats.org/officeDocument/2006/relationships" xmlns:m="http://schemas.openxmlformats.org/officeDocument/2006/math" xmlns:v="urn:schemas-microsoft-com:vml" xmlns:wp14="http://schemas.microsoft.com/office/word/2010/wordprocessingDrawing" xmlns:wp="http://schemas.openxmlformats.org/drawingml/2006/wordprocessingDrawing" xmlns:w10="urn:schemas-microsoft-com:office:word" xmlns:w="http://schemas.openxmlformats.org/wordprocessingml/2006/main" xmlns:w14="http://schemas.microsoft.com/office/word/2010/wordml" xmlns:w15="http://schemas.microsoft.com/office/word/2012/wordml" xmlns:w16se="http://schemas.microsoft.com/office/word/2015/wordml/symex" xmlns:wpg="http://schemas.microsoft.com/office/word/2010/wordprocessingGroup" xmlns:wpi="http://schemas.microsoft.com/office/word/2010/wordprocessingInk" xmlns:wne="http://schemas.microsoft.com/office/word/2006/wordml" xmlns:wps="http://schemas.microsoft.com/office/word/2010/wordprocessingShape" mc:Ignorable="w14 w15 w16se wp14">
   <w:body>
     <w:p>
       <w:pPr>
-        <w:pStyle w:val="Title"/>
+        <w:pStyle w:val="Ttulo"/>
         <w:rPr>
           <w:lang w:val="ca-ES"/>
         </w:rPr>
@@ -18,154 +18,156 @@
     </w:p>
     <w:p>
       <w:pPr>
-        <w:pStyle w:val="Normal"/>
         <w:rPr>
-          <w:rFonts w:cs="Calibri" w:cstheme="minorHAnsi"/>
+          <w:rFonts w:cstheme="minorHAnsi"/>
           <w:sz w:val="24"/>
           <w:szCs w:val="24"/>
           <w:lang w:val="ca-ES"/>
         </w:rPr>
       </w:pPr>
-      <w:r>
-        <w:rPr>
-          <w:rFonts w:cs="Calibri" w:cstheme="minorHAnsi"/>
-          <w:sz w:val="24"/>
-          <w:szCs w:val="24"/>
-          <w:lang w:val="ca-ES"/>
-        </w:rPr>
-      </w:r>
     </w:p>
     <w:p>
       <w:pPr>
-        <w:pStyle w:val="ListParagraph"/>
+        <w:pStyle w:val="Prrafodelista"/>
         <w:numPr>
           <w:ilvl w:val="0"/>
           <w:numId w:val="1"/>
         </w:numPr>
         <w:jc w:val="both"/>
-        <w:rPr/>
       </w:pPr>
       <w:r>
         <w:rPr>
           <w:lang w:val="ca-ES"/>
         </w:rPr>
-        <w:t>Fes un script que demana el nom a l’usuari. Si l’usuari no escriu res l’script es queixerà.</w:t>
+        <w:t>Fes un script que demana el nom a l’usuari. Si l’usuari no escriu res l’script es queixarà</w:t>
+      </w:r>
+      <w:bookmarkStart w:id="0" w:name="_GoBack"/>
+      <w:bookmarkEnd w:id="0"/>
+      <w:r>
+        <w:rPr>
+          <w:lang w:val="ca-ES"/>
+        </w:rPr>
+        <w:t>.</w:t>
       </w:r>
     </w:p>
     <w:p>
       <w:pPr>
-        <w:pStyle w:val="ListParagraph"/>
-        <w:numPr>
-          <w:ilvl w:val="0"/>
-          <w:numId w:val="0"/>
-        </w:numPr>
-        <w:ind w:left="1080" w:hanging="0"/>
+        <w:pStyle w:val="Prrafodelista"/>
+        <w:ind w:left="1080"/>
         <w:jc w:val="both"/>
-        <w:rPr/>
-      </w:pPr>
-      <w:r>
-        <w:rPr/>
-      </w:r>
+      </w:pPr>
     </w:p>
     <w:p>
       <w:pPr>
-        <w:pStyle w:val="ListParagraph"/>
+        <w:pStyle w:val="Prrafodelista"/>
         <w:numPr>
           <w:ilvl w:val="0"/>
           <w:numId w:val="1"/>
         </w:numPr>
         <w:jc w:val="both"/>
-        <w:rPr/>
       </w:pPr>
       <w:r>
         <w:rPr>
           <w:lang w:val="ca-ES"/>
         </w:rPr>
-        <w:t>Un script demana a l’usuari el seu nom i la seva edat. Primer el saluda pel nom amb alguna frase similar a: “Hola Jordi, tens 25 anys”. Després li contesta si és major d’edat o no. Tot això però, ho farà només si l’usuari introdueix totes les dades, en cas de que falti alguna informació (nom o edat) li dirà què no ha posat i que la informació es incompleta.</w:t>
+        <w:t xml:space="preserve">Un script demana a l’usuari el seu nom i la seva edat. Primer el saluda pel nom amb alguna frase similar a: “Hola Jordi, tens 25 anys”. Després li </w:t>
+      </w:r>
+      <w:r>
+        <w:rPr>
+          <w:lang w:val="ca-ES"/>
+        </w:rPr>
+        <w:t>contesta si és major d’edat o no. Tot això però, ho farà només si l’usuari introdueix totes les dades, en cas de que falti alguna informació (nom o edat) li dirà què no ha posat i que la informació es incompleta.</w:t>
       </w:r>
     </w:p>
     <w:p>
       <w:pPr>
-        <w:pStyle w:val="ListParagraph"/>
-        <w:numPr>
-          <w:ilvl w:val="0"/>
-          <w:numId w:val="0"/>
-        </w:numPr>
-        <w:ind w:left="1080" w:hanging="0"/>
+        <w:pStyle w:val="Prrafodelista"/>
+        <w:ind w:left="1080"/>
         <w:jc w:val="both"/>
-        <w:rPr/>
-      </w:pPr>
-      <w:r>
-        <w:rPr/>
-      </w:r>
+      </w:pPr>
     </w:p>
     <w:p>
       <w:pPr>
-        <w:pStyle w:val="ListParagraph"/>
+        <w:pStyle w:val="Prrafodelista"/>
         <w:numPr>
           <w:ilvl w:val="0"/>
           <w:numId w:val="1"/>
         </w:numPr>
         <w:jc w:val="both"/>
-        <w:rPr/>
       </w:pPr>
       <w:r>
         <w:rPr>
           <w:lang w:val="ca-ES"/>
         </w:rPr>
-        <w:t>Fes un script que demana a l’usuari tres números. Si la suma d’aquests tres números es superior o igual a 10 escriu per pantalla “Enhorabona!” si està entre 5 i més petit que 10 diu: “Ok!”, si és inferior a 5 diu: “Oh no!”</w:t>
+        <w:t>Fes un script que demana a l’usuari tres n</w:t>
+      </w:r>
+      <w:r>
+        <w:rPr>
+          <w:lang w:val="ca-ES"/>
+        </w:rPr>
+        <w:t>úmeros. Si la suma d’aquests tres números es superior o igual a 10 escriu per pantalla “Enhorabona!” si està entre 5 i més petit que 10 diu: “</w:t>
+      </w:r>
+      <w:proofErr w:type="spellStart"/>
+      <w:r>
+        <w:rPr>
+          <w:lang w:val="ca-ES"/>
+        </w:rPr>
+        <w:t>Ok</w:t>
+      </w:r>
+      <w:proofErr w:type="spellEnd"/>
+      <w:r>
+        <w:rPr>
+          <w:lang w:val="ca-ES"/>
+        </w:rPr>
+        <w:t>!”, si és inferior a 5 diu: “Oh no!”</w:t>
       </w:r>
     </w:p>
     <w:p>
       <w:pPr>
-        <w:pStyle w:val="ListParagraph"/>
-        <w:numPr>
-          <w:ilvl w:val="0"/>
-          <w:numId w:val="0"/>
-        </w:numPr>
-        <w:ind w:left="1080" w:hanging="0"/>
+        <w:pStyle w:val="Prrafodelista"/>
+        <w:ind w:left="1080"/>
         <w:jc w:val="both"/>
-        <w:rPr/>
-      </w:pPr>
-      <w:r>
-        <w:rPr/>
-      </w:r>
+      </w:pPr>
     </w:p>
     <w:p>
       <w:pPr>
-        <w:pStyle w:val="ListParagraph"/>
+        <w:pStyle w:val="Prrafodelista"/>
         <w:numPr>
           <w:ilvl w:val="0"/>
           <w:numId w:val="1"/>
         </w:numPr>
-        <w:spacing w:before="0" w:after="200"/>
-        <w:contextualSpacing/>
         <w:jc w:val="both"/>
-        <w:rPr/>
       </w:pPr>
       <w:r>
         <w:rPr>
           <w:lang w:val="ca-ES"/>
         </w:rPr>
-        <w:t>Un script demana dos números a l’usuari, a continuació li dirà per a cada número: Si són parells o imparells i quin dels dos és més gran, o si són iguals</w:t>
+        <w:t xml:space="preserve">Un script demana dos números a l’usuari, a continuació li dirà per a cada </w:t>
+      </w:r>
+      <w:r>
+        <w:rPr>
+          <w:lang w:val="ca-ES"/>
+        </w:rPr>
+        <w:t>número: Si són parells o imparells i quin dels dos és més gran, o si són iguals</w:t>
       </w:r>
     </w:p>
     <w:sectPr>
-      <w:type w:val="nextPage"/>
       <w:pgSz w:w="11906" w:h="16838"/>
-      <w:pgMar w:left="1701" w:right="1701" w:header="0" w:top="1417" w:footer="0" w:bottom="1417" w:gutter="0"/>
-      <w:pgNumType w:fmt="decimal"/>
-      <w:formProt w:val="false"/>
-      <w:textDirection w:val="lrTb"/>
-      <w:docGrid w:type="default" w:linePitch="360" w:charSpace="4096"/>
+      <w:pgMar w:top="1417" w:right="1701" w:bottom="1417" w:left="1701" w:header="0" w:footer="0" w:gutter="0"/>
+      <w:cols w:space="708"/>
+      <w:formProt w:val="0"/>
+      <w:docGrid w:linePitch="360" w:charSpace="4096"/>
     </w:sectPr>
   </w:body>
 </w:document>
 </file>
 
 <file path=word/numbering.xml><?xml version="1.0" encoding="utf-8"?>
-<w:numbering xmlns:w="http://schemas.openxmlformats.org/wordprocessingml/2006/main" xmlns:o="urn:schemas-microsoft-com:office:office" xmlns:r="http://schemas.openxmlformats.org/officeDocument/2006/relationships" xmlns:v="urn:schemas-microsoft-com:vml">
-  <w:abstractNum w:abstractNumId="1">
+<w:numbering xmlns:wpc="http://schemas.microsoft.com/office/word/2010/wordprocessingCanvas" xmlns:cx="http://schemas.microsoft.com/office/drawing/2014/chartex" xmlns:mc="http://schemas.openxmlformats.org/markup-compatibility/2006" xmlns:o="urn:schemas-microsoft-com:office:office" xmlns:r="http://schemas.openxmlformats.org/officeDocument/2006/relationships" xmlns:m="http://schemas.openxmlformats.org/officeDocument/2006/math" xmlns:v="urn:schemas-microsoft-com:vml" xmlns:wp14="http://schemas.microsoft.com/office/word/2010/wordprocessingDrawing" xmlns:wp="http://schemas.openxmlformats.org/drawingml/2006/wordprocessingDrawing" xmlns:w10="urn:schemas-microsoft-com:office:word" xmlns:w="http://schemas.openxmlformats.org/wordprocessingml/2006/main" xmlns:w14="http://schemas.microsoft.com/office/word/2010/wordml" xmlns:w15="http://schemas.microsoft.com/office/word/2012/wordml" xmlns:w16se="http://schemas.microsoft.com/office/word/2015/wordml/symex" xmlns:wpg="http://schemas.microsoft.com/office/word/2010/wordprocessingGroup" xmlns:wpi="http://schemas.microsoft.com/office/word/2010/wordprocessingInk" xmlns:wne="http://schemas.microsoft.com/office/word/2006/wordml" xmlns:wps="http://schemas.microsoft.com/office/word/2010/wordprocessingShape" mc:Ignorable="w14 w15 w16se wp14">
+  <w:abstractNum w:abstractNumId="0" w15:restartNumberingAfterBreak="0">
+    <w:nsid w:val="02BE5D7B"/>
+    <w:multiLevelType w:val="multilevel"/>
+    <w:tmpl w:val="1CD8E526"/>
     <w:lvl w:ilvl="0">
       <w:start w:val="1"/>
       <w:numFmt w:val="decimal"/>
@@ -275,7 +277,10 @@
       </w:pPr>
     </w:lvl>
   </w:abstractNum>
-  <w:abstractNum w:abstractNumId="2">
+  <w:abstractNum w:abstractNumId="1" w15:restartNumberingAfterBreak="0">
+    <w:nsid w:val="4C906CAC"/>
+    <w:multiLevelType w:val="multilevel"/>
+    <w:tmpl w:val="844279D0"/>
     <w:lvl w:ilvl="0">
       <w:start w:val="1"/>
       <w:numFmt w:val="none"/>
@@ -286,7 +291,7 @@
         <w:tabs>
           <w:tab w:val="num" w:pos="0"/>
         </w:tabs>
-        <w:ind w:left="0" w:hanging="0"/>
+        <w:ind w:left="0" w:firstLine="0"/>
       </w:pPr>
     </w:lvl>
     <w:lvl w:ilvl="1">
@@ -299,7 +304,7 @@
         <w:tabs>
           <w:tab w:val="num" w:pos="0"/>
         </w:tabs>
-        <w:ind w:left="0" w:hanging="0"/>
+        <w:ind w:left="0" w:firstLine="0"/>
       </w:pPr>
     </w:lvl>
     <w:lvl w:ilvl="2">
@@ -312,7 +317,7 @@
         <w:tabs>
           <w:tab w:val="num" w:pos="0"/>
         </w:tabs>
-        <w:ind w:left="0" w:hanging="0"/>
+        <w:ind w:left="0" w:firstLine="0"/>
       </w:pPr>
     </w:lvl>
     <w:lvl w:ilvl="3">
@@ -325,7 +330,7 @@
         <w:tabs>
           <w:tab w:val="num" w:pos="0"/>
         </w:tabs>
-        <w:ind w:left="0" w:hanging="0"/>
+        <w:ind w:left="0" w:firstLine="0"/>
       </w:pPr>
     </w:lvl>
     <w:lvl w:ilvl="4">
@@ -338,7 +343,7 @@
         <w:tabs>
           <w:tab w:val="num" w:pos="0"/>
         </w:tabs>
-        <w:ind w:left="0" w:hanging="0"/>
+        <w:ind w:left="0" w:firstLine="0"/>
       </w:pPr>
     </w:lvl>
     <w:lvl w:ilvl="5">
@@ -351,7 +356,7 @@
         <w:tabs>
           <w:tab w:val="num" w:pos="0"/>
         </w:tabs>
-        <w:ind w:left="0" w:hanging="0"/>
+        <w:ind w:left="0" w:firstLine="0"/>
       </w:pPr>
     </w:lvl>
     <w:lvl w:ilvl="6">
@@ -364,7 +369,7 @@
         <w:tabs>
           <w:tab w:val="num" w:pos="0"/>
         </w:tabs>
-        <w:ind w:left="0" w:hanging="0"/>
+        <w:ind w:left="0" w:firstLine="0"/>
       </w:pPr>
     </w:lvl>
     <w:lvl w:ilvl="7">
@@ -377,7 +382,7 @@
         <w:tabs>
           <w:tab w:val="num" w:pos="0"/>
         </w:tabs>
-        <w:ind w:left="0" w:hanging="0"/>
+        <w:ind w:left="0" w:firstLine="0"/>
       </w:pPr>
     </w:lvl>
     <w:lvl w:ilvl="8">
@@ -390,25 +395,25 @@
         <w:tabs>
           <w:tab w:val="num" w:pos="0"/>
         </w:tabs>
-        <w:ind w:left="0" w:hanging="0"/>
+        <w:ind w:left="0" w:firstLine="0"/>
       </w:pPr>
     </w:lvl>
   </w:abstractNum>
   <w:num w:numId="1">
-    <w:abstractNumId w:val="1"/>
+    <w:abstractNumId w:val="0"/>
   </w:num>
   <w:num w:numId="2">
-    <w:abstractNumId w:val="2"/>
+    <w:abstractNumId w:val="1"/>
   </w:num>
 </w:numbering>
 </file>
 
 <file path=word/styles.xml><?xml version="1.0" encoding="utf-8"?>
-<w:styles xmlns:w="http://schemas.openxmlformats.org/wordprocessingml/2006/main" xmlns:w14="http://schemas.microsoft.com/office/word/2010/wordml" xmlns:mc="http://schemas.openxmlformats.org/markup-compatibility/2006" mc:Ignorable="w14">
+<w:styles xmlns:mc="http://schemas.openxmlformats.org/markup-compatibility/2006" xmlns:r="http://schemas.openxmlformats.org/officeDocument/2006/relationships" xmlns:w="http://schemas.openxmlformats.org/wordprocessingml/2006/main" xmlns:w14="http://schemas.microsoft.com/office/word/2010/wordml" xmlns:w15="http://schemas.microsoft.com/office/word/2012/wordml" xmlns:w16se="http://schemas.microsoft.com/office/word/2015/wordml/symex" mc:Ignorable="w14 w15 w16se">
   <w:docDefaults>
     <w:rPrDefault>
       <w:rPr>
-        <w:rFonts w:ascii="Calibri" w:hAnsi="Calibri" w:eastAsia="Calibri" w:cs="" w:asciiTheme="minorHAnsi" w:cstheme="minorBidi" w:eastAsiaTheme="minorHAnsi" w:hAnsiTheme="minorHAnsi"/>
+        <w:rFonts w:asciiTheme="minorHAnsi" w:eastAsiaTheme="minorHAnsi" w:hAnsiTheme="minorHAnsi" w:cstheme="minorBidi"/>
         <w:sz w:val="22"/>
         <w:szCs w:val="22"/>
         <w:lang w:val="es-ES" w:eastAsia="en-US" w:bidi="ar-SA"/>
@@ -416,21 +421,21 @@
     </w:rPrDefault>
     <w:pPrDefault>
       <w:pPr>
-        <w:suppressAutoHyphens w:val="true"/>
+        <w:suppressAutoHyphens/>
       </w:pPr>
     </w:pPrDefault>
   </w:docDefaults>
   <w:latentStyles w:defLockedState="0" w:defUIPriority="99" w:defSemiHidden="0" w:defUnhideWhenUsed="0" w:defQFormat="0" w:count="371">
     <w:lsdException w:name="Normal" w:uiPriority="0" w:qFormat="1"/>
     <w:lsdException w:name="heading 1" w:uiPriority="9" w:qFormat="1"/>
-    <w:lsdException w:name="heading 2" w:uiPriority="9" w:semiHidden="1" w:unhideWhenUsed="1" w:qFormat="1"/>
-    <w:lsdException w:name="heading 3" w:uiPriority="9" w:semiHidden="1" w:unhideWhenUsed="1" w:qFormat="1"/>
-    <w:lsdException w:name="heading 4" w:uiPriority="9" w:semiHidden="1" w:unhideWhenUsed="1" w:qFormat="1"/>
-    <w:lsdException w:name="heading 5" w:uiPriority="9" w:semiHidden="1" w:unhideWhenUsed="1" w:qFormat="1"/>
-    <w:lsdException w:name="heading 6" w:uiPriority="9" w:semiHidden="1" w:unhideWhenUsed="1" w:qFormat="1"/>
-    <w:lsdException w:name="heading 7" w:uiPriority="9" w:semiHidden="1" w:unhideWhenUsed="1" w:qFormat="1"/>
-    <w:lsdException w:name="heading 8" w:uiPriority="9" w:semiHidden="1" w:unhideWhenUsed="1" w:qFormat="1"/>
-    <w:lsdException w:name="heading 9" w:uiPriority="9" w:semiHidden="1" w:unhideWhenUsed="1" w:qFormat="1"/>
+    <w:lsdException w:name="heading 2" w:semiHidden="1" w:uiPriority="9" w:unhideWhenUsed="1" w:qFormat="1"/>
+    <w:lsdException w:name="heading 3" w:semiHidden="1" w:uiPriority="9" w:unhideWhenUsed="1" w:qFormat="1"/>
+    <w:lsdException w:name="heading 4" w:semiHidden="1" w:uiPriority="9" w:unhideWhenUsed="1" w:qFormat="1"/>
+    <w:lsdException w:name="heading 5" w:semiHidden="1" w:uiPriority="9" w:unhideWhenUsed="1" w:qFormat="1"/>
+    <w:lsdException w:name="heading 6" w:semiHidden="1" w:uiPriority="9" w:unhideWhenUsed="1" w:qFormat="1"/>
+    <w:lsdException w:name="heading 7" w:semiHidden="1" w:uiPriority="9" w:unhideWhenUsed="1" w:qFormat="1"/>
+    <w:lsdException w:name="heading 8" w:semiHidden="1" w:uiPriority="9" w:unhideWhenUsed="1" w:qFormat="1"/>
+    <w:lsdException w:name="heading 9" w:semiHidden="1" w:uiPriority="9" w:unhideWhenUsed="1" w:qFormat="1"/>
     <w:lsdException w:name="index 1" w:semiHidden="1" w:unhideWhenUsed="1"/>
     <w:lsdException w:name="index 2" w:semiHidden="1" w:unhideWhenUsed="1"/>
     <w:lsdException w:name="index 3" w:semiHidden="1" w:unhideWhenUsed="1"/>
@@ -440,22 +445,22 @@
     <w:lsdException w:name="index 7" w:semiHidden="1" w:unhideWhenUsed="1"/>
     <w:lsdException w:name="index 8" w:semiHidden="1" w:unhideWhenUsed="1"/>
     <w:lsdException w:name="index 9" w:semiHidden="1" w:unhideWhenUsed="1"/>
-    <w:lsdException w:name="toc 1" w:uiPriority="39" w:semiHidden="1" w:unhideWhenUsed="1"/>
-    <w:lsdException w:name="toc 2" w:uiPriority="39" w:semiHidden="1" w:unhideWhenUsed="1"/>
-    <w:lsdException w:name="toc 3" w:uiPriority="39" w:semiHidden="1" w:unhideWhenUsed="1"/>
-    <w:lsdException w:name="toc 4" w:uiPriority="39" w:semiHidden="1" w:unhideWhenUsed="1"/>
-    <w:lsdException w:name="toc 5" w:uiPriority="39" w:semiHidden="1" w:unhideWhenUsed="1"/>
-    <w:lsdException w:name="toc 6" w:uiPriority="39" w:semiHidden="1" w:unhideWhenUsed="1"/>
-    <w:lsdException w:name="toc 7" w:uiPriority="39" w:semiHidden="1" w:unhideWhenUsed="1"/>
-    <w:lsdException w:name="toc 8" w:uiPriority="39" w:semiHidden="1" w:unhideWhenUsed="1"/>
-    <w:lsdException w:name="toc 9" w:uiPriority="39" w:semiHidden="1" w:unhideWhenUsed="1"/>
+    <w:lsdException w:name="toc 1" w:semiHidden="1" w:uiPriority="39" w:unhideWhenUsed="1"/>
+    <w:lsdException w:name="toc 2" w:semiHidden="1" w:uiPriority="39" w:unhideWhenUsed="1"/>
+    <w:lsdException w:name="toc 3" w:semiHidden="1" w:uiPriority="39" w:unhideWhenUsed="1"/>
+    <w:lsdException w:name="toc 4" w:semiHidden="1" w:uiPriority="39" w:unhideWhenUsed="1"/>
+    <w:lsdException w:name="toc 5" w:semiHidden="1" w:uiPriority="39" w:unhideWhenUsed="1"/>
+    <w:lsdException w:name="toc 6" w:semiHidden="1" w:uiPriority="39" w:unhideWhenUsed="1"/>
+    <w:lsdException w:name="toc 7" w:semiHidden="1" w:uiPriority="39" w:unhideWhenUsed="1"/>
+    <w:lsdException w:name="toc 8" w:semiHidden="1" w:uiPriority="39" w:unhideWhenUsed="1"/>
+    <w:lsdException w:name="toc 9" w:semiHidden="1" w:uiPriority="39" w:unhideWhenUsed="1"/>
     <w:lsdException w:name="Normal Indent" w:semiHidden="1" w:unhideWhenUsed="1"/>
     <w:lsdException w:name="footnote text" w:semiHidden="1" w:unhideWhenUsed="1"/>
     <w:lsdException w:name="annotation text" w:semiHidden="1" w:unhideWhenUsed="1"/>
     <w:lsdException w:name="header" w:semiHidden="1" w:unhideWhenUsed="1"/>
     <w:lsdException w:name="footer" w:semiHidden="1" w:unhideWhenUsed="1"/>
     <w:lsdException w:name="index heading" w:semiHidden="1" w:unhideWhenUsed="1"/>
-    <w:lsdException w:name="caption" w:uiPriority="35" w:semiHidden="1" w:unhideWhenUsed="1" w:qFormat="1"/>
+    <w:lsdException w:name="caption" w:semiHidden="1" w:uiPriority="35" w:unhideWhenUsed="1" w:qFormat="1"/>
     <w:lsdException w:name="table of figures" w:semiHidden="1" w:unhideWhenUsed="1"/>
     <w:lsdException w:name="envelope address" w:semiHidden="1" w:unhideWhenUsed="1"/>
     <w:lsdException w:name="envelope return" w:semiHidden="1" w:unhideWhenUsed="1"/>
@@ -486,7 +491,7 @@
     <w:lsdException w:name="Title" w:uiPriority="10" w:qFormat="1"/>
     <w:lsdException w:name="Closing" w:semiHidden="1" w:unhideWhenUsed="1"/>
     <w:lsdException w:name="Signature" w:semiHidden="1" w:unhideWhenUsed="1"/>
-    <w:lsdException w:name="Default Paragraph Font" w:uiPriority="1" w:semiHidden="1" w:unhideWhenUsed="1"/>
+    <w:lsdException w:name="Default Paragraph Font" w:semiHidden="1" w:uiPriority="1" w:unhideWhenUsed="1"/>
     <w:lsdException w:name="Body Text" w:semiHidden="1" w:unhideWhenUsed="1"/>
     <w:lsdException w:name="Body Text Indent" w:semiHidden="1" w:unhideWhenUsed="1"/>
     <w:lsdException w:name="List Continue" w:semiHidden="1" w:unhideWhenUsed="1"/>
@@ -686,8 +691,8 @@
     <w:lsdException w:name="Subtle Reference" w:uiPriority="31" w:qFormat="1"/>
     <w:lsdException w:name="Intense Reference" w:uiPriority="32" w:qFormat="1"/>
     <w:lsdException w:name="Book Title" w:uiPriority="33" w:qFormat="1"/>
-    <w:lsdException w:name="Bibliography" w:uiPriority="37" w:semiHidden="1" w:unhideWhenUsed="1"/>
-    <w:lsdException w:name="TOC Heading" w:uiPriority="39" w:semiHidden="1" w:unhideWhenUsed="1" w:qFormat="1"/>
+    <w:lsdException w:name="Bibliography" w:semiHidden="1" w:uiPriority="37" w:unhideWhenUsed="1"/>
+    <w:lsdException w:name="TOC Heading" w:semiHidden="1" w:uiPriority="39" w:unhideWhenUsed="1" w:qFormat="1"/>
     <w:lsdException w:name="Plain Table 1" w:uiPriority="41"/>
     <w:lsdException w:name="Plain Table 2" w:uiPriority="42"/>
     <w:lsdException w:name="Plain Table 3" w:uiPriority="43"/>
@@ -793,179 +798,39 @@
     <w:lsdException w:name="List Table 6 Colorful Accent 6" w:uiPriority="51"/>
     <w:lsdException w:name="List Table 7 Colorful Accent 6" w:uiPriority="52"/>
   </w:latentStyles>
-  <w:style w:type="paragraph" w:styleId="Normal" w:default="1">
+  <w:style w:type="paragraph" w:default="1" w:styleId="Normal">
     <w:name w:val="Normal"/>
     <w:qFormat/>
     <w:pPr>
-      <w:widowControl/>
-      <w:bidi w:val="0"/>
-      <w:spacing w:lineRule="auto" w:line="259" w:before="0" w:after="160"/>
-      <w:jc w:val="left"/>
+      <w:spacing w:after="160" w:line="259" w:lineRule="auto"/>
     </w:pPr>
-    <w:rPr>
-      <w:rFonts w:ascii="Calibri" w:hAnsi="Calibri" w:eastAsia="Calibri" w:cs="" w:asciiTheme="minorHAnsi" w:cstheme="minorBidi" w:eastAsiaTheme="minorHAnsi" w:hAnsiTheme="minorHAnsi"/>
-      <w:color w:val="auto"/>
-      <w:kern w:val="0"/>
-      <w:sz w:val="22"/>
-      <w:szCs w:val="22"/>
-      <w:lang w:val="es-ES" w:eastAsia="en-US" w:bidi="ar-SA"/>
-    </w:rPr>
-  </w:style>
-  <w:style w:type="paragraph" w:styleId="Heading1">
-    <w:name w:val="Heading 1"/>
+  </w:style>
+  <w:style w:type="paragraph" w:styleId="Ttulo1">
+    <w:name w:val="heading 1"/>
     <w:basedOn w:val="Normal"/>
     <w:next w:val="Normal"/>
     <w:link w:val="Ttulo1Car"/>
     <w:uiPriority w:val="9"/>
     <w:qFormat/>
-    <w:rsid w:val="003f2ba1"/>
+    <w:rsid w:val="003F2BA1"/>
     <w:pPr>
-      <w:keepNext w:val="true"/>
+      <w:keepNext/>
       <w:keepLines/>
       <w:spacing w:before="240" w:after="0"/>
       <w:outlineLvl w:val="0"/>
     </w:pPr>
     <w:rPr>
-      <w:rFonts w:ascii="Calibri Light" w:hAnsi="Calibri Light" w:eastAsia="" w:cs="" w:asciiTheme="majorHAnsi" w:cstheme="majorBidi" w:eastAsiaTheme="majorEastAsia" w:hAnsiTheme="majorHAnsi"/>
-      <w:color w:val="2F5496" w:themeColor="accent1" w:themeShade="bf"/>
+      <w:rFonts w:asciiTheme="majorHAnsi" w:eastAsiaTheme="majorEastAsia" w:hAnsiTheme="majorHAnsi" w:cstheme="majorBidi"/>
+      <w:color w:val="2F5496" w:themeColor="accent1" w:themeShade="BF"/>
       <w:sz w:val="32"/>
       <w:szCs w:val="32"/>
     </w:rPr>
   </w:style>
-  <w:style w:type="character" w:styleId="DefaultParagraphFont" w:default="1">
+  <w:style w:type="character" w:default="1" w:styleId="Fuentedeprrafopredeter">
     <w:name w:val="Default Paragraph Font"/>
     <w:uiPriority w:val="1"/>
     <w:semiHidden/>
     <w:unhideWhenUsed/>
-    <w:qFormat/>
-    <w:rPr/>
-  </w:style>
-  <w:style w:type="character" w:styleId="Ttulo1Car" w:customStyle="1">
-    <w:name w:val="Título 1 Car"/>
-    <w:basedOn w:val="DefaultParagraphFont"/>
-    <w:link w:val="Ttulo1"/>
-    <w:uiPriority w:val="9"/>
-    <w:qFormat/>
-    <w:rsid w:val="003f2ba1"/>
-    <w:rPr>
-      <w:rFonts w:ascii="Calibri Light" w:hAnsi="Calibri Light" w:eastAsia="" w:cs="" w:asciiTheme="majorHAnsi" w:cstheme="majorBidi" w:eastAsiaTheme="majorEastAsia" w:hAnsiTheme="majorHAnsi"/>
-      <w:color w:val="2F5496" w:themeColor="accent1" w:themeShade="bf"/>
-      <w:sz w:val="32"/>
-      <w:szCs w:val="32"/>
-    </w:rPr>
-  </w:style>
-  <w:style w:type="character" w:styleId="TtuloCar" w:customStyle="1">
-    <w:name w:val="Título Car"/>
-    <w:basedOn w:val="DefaultParagraphFont"/>
-    <w:link w:val="Ttulo"/>
-    <w:uiPriority w:val="10"/>
-    <w:qFormat/>
-    <w:rsid w:val="003f2ba1"/>
-    <w:rPr>
-      <w:rFonts w:ascii="Calibri Light" w:hAnsi="Calibri Light" w:eastAsia="" w:cs="" w:asciiTheme="majorHAnsi" w:cstheme="majorBidi" w:eastAsiaTheme="majorEastAsia" w:hAnsiTheme="majorHAnsi"/>
-      <w:spacing w:val="-10"/>
-      <w:kern w:val="2"/>
-      <w:sz w:val="56"/>
-      <w:szCs w:val="56"/>
-    </w:rPr>
-  </w:style>
-  <w:style w:type="paragraph" w:styleId="Heading">
-    <w:name w:val="Heading"/>
-    <w:basedOn w:val="Normal"/>
-    <w:next w:val="TextBody"/>
-    <w:qFormat/>
-    <w:pPr>
-      <w:keepNext w:val="true"/>
-      <w:spacing w:before="240" w:after="120"/>
-    </w:pPr>
-    <w:rPr>
-      <w:rFonts w:ascii="Liberation Sans" w:hAnsi="Liberation Sans" w:eastAsia="Noto Sans CJK SC" w:cs="Lohit Devanagari"/>
-      <w:sz w:val="28"/>
-      <w:szCs w:val="28"/>
-    </w:rPr>
-  </w:style>
-  <w:style w:type="paragraph" w:styleId="TextBody">
-    <w:name w:val="Body Text"/>
-    <w:basedOn w:val="Normal"/>
-    <w:pPr>
-      <w:spacing w:lineRule="auto" w:line="276" w:before="0" w:after="140"/>
-    </w:pPr>
-    <w:rPr/>
-  </w:style>
-  <w:style w:type="paragraph" w:styleId="List">
-    <w:name w:val="List"/>
-    <w:basedOn w:val="TextBody"/>
-    <w:pPr/>
-    <w:rPr>
-      <w:rFonts w:cs="Lohit Devanagari"/>
-    </w:rPr>
-  </w:style>
-  <w:style w:type="paragraph" w:styleId="Caption">
-    <w:name w:val="Caption"/>
-    <w:basedOn w:val="Normal"/>
-    <w:qFormat/>
-    <w:pPr>
-      <w:suppressLineNumbers/>
-      <w:spacing w:before="120" w:after="120"/>
-    </w:pPr>
-    <w:rPr>
-      <w:rFonts w:cs="Lohit Devanagari"/>
-      <w:i/>
-      <w:iCs/>
-      <w:sz w:val="24"/>
-      <w:szCs w:val="24"/>
-    </w:rPr>
-  </w:style>
-  <w:style w:type="paragraph" w:styleId="Index">
-    <w:name w:val="Index"/>
-    <w:basedOn w:val="Normal"/>
-    <w:qFormat/>
-    <w:pPr>
-      <w:suppressLineNumbers/>
-    </w:pPr>
-    <w:rPr>
-      <w:rFonts w:cs="Lohit Devanagari"/>
-    </w:rPr>
-  </w:style>
-  <w:style w:type="paragraph" w:styleId="ListParagraph">
-    <w:name w:val="List Paragraph"/>
-    <w:basedOn w:val="Normal"/>
-    <w:uiPriority w:val="34"/>
-    <w:qFormat/>
-    <w:rsid w:val="003f2ba1"/>
-    <w:pPr>
-      <w:spacing w:lineRule="auto" w:line="276" w:before="0" w:after="200"/>
-      <w:ind w:left="720" w:hanging="0"/>
-      <w:contextualSpacing/>
-    </w:pPr>
-    <w:rPr/>
-  </w:style>
-  <w:style w:type="paragraph" w:styleId="Title">
-    <w:name w:val="Title"/>
-    <w:basedOn w:val="Normal"/>
-    <w:next w:val="Normal"/>
-    <w:link w:val="TtuloCar"/>
-    <w:uiPriority w:val="10"/>
-    <w:qFormat/>
-    <w:rsid w:val="003f2ba1"/>
-    <w:pPr>
-      <w:spacing w:lineRule="auto" w:line="240" w:before="0" w:after="0"/>
-      <w:contextualSpacing/>
-    </w:pPr>
-    <w:rPr>
-      <w:rFonts w:ascii="Calibri Light" w:hAnsi="Calibri Light" w:eastAsia="" w:cs="" w:asciiTheme="majorHAnsi" w:cstheme="majorBidi" w:eastAsiaTheme="majorEastAsia" w:hAnsiTheme="majorHAnsi"/>
-      <w:spacing w:val="-10"/>
-      <w:kern w:val="2"/>
-      <w:sz w:val="56"/>
-      <w:szCs w:val="56"/>
-    </w:rPr>
-  </w:style>
-  <w:style w:type="numbering" w:styleId="NoList" w:default="1">
-    <w:name w:val="No List"/>
-    <w:uiPriority w:val="99"/>
-    <w:semiHidden/>
-    <w:unhideWhenUsed/>
-    <w:qFormat/>
   </w:style>
   <w:style w:type="table" w:default="1" w:styleId="Tablanormal">
     <w:name w:val="Normal Table"/>
@@ -981,6 +846,129 @@
         <w:right w:w="108" w:type="dxa"/>
       </w:tblCellMar>
     </w:tblPr>
+  </w:style>
+  <w:style w:type="numbering" w:default="1" w:styleId="Sinlista">
+    <w:name w:val="No List"/>
+    <w:uiPriority w:val="99"/>
+    <w:semiHidden/>
+    <w:unhideWhenUsed/>
+  </w:style>
+  <w:style w:type="character" w:customStyle="1" w:styleId="Ttulo1Car">
+    <w:name w:val="Título 1 Car"/>
+    <w:basedOn w:val="Fuentedeprrafopredeter"/>
+    <w:link w:val="Ttulo1"/>
+    <w:uiPriority w:val="9"/>
+    <w:qFormat/>
+    <w:rsid w:val="003F2BA1"/>
+    <w:rPr>
+      <w:rFonts w:asciiTheme="majorHAnsi" w:eastAsiaTheme="majorEastAsia" w:hAnsiTheme="majorHAnsi" w:cstheme="majorBidi"/>
+      <w:color w:val="2F5496" w:themeColor="accent1" w:themeShade="BF"/>
+      <w:sz w:val="32"/>
+      <w:szCs w:val="32"/>
+    </w:rPr>
+  </w:style>
+  <w:style w:type="character" w:customStyle="1" w:styleId="TtuloCar">
+    <w:name w:val="Título Car"/>
+    <w:basedOn w:val="Fuentedeprrafopredeter"/>
+    <w:link w:val="Ttulo"/>
+    <w:uiPriority w:val="10"/>
+    <w:qFormat/>
+    <w:rsid w:val="003F2BA1"/>
+    <w:rPr>
+      <w:rFonts w:asciiTheme="majorHAnsi" w:eastAsiaTheme="majorEastAsia" w:hAnsiTheme="majorHAnsi" w:cstheme="majorBidi"/>
+      <w:spacing w:val="-10"/>
+      <w:kern w:val="2"/>
+      <w:sz w:val="56"/>
+      <w:szCs w:val="56"/>
+    </w:rPr>
+  </w:style>
+  <w:style w:type="paragraph" w:customStyle="1" w:styleId="Heading">
+    <w:name w:val="Heading"/>
+    <w:basedOn w:val="Normal"/>
+    <w:next w:val="Textoindependiente"/>
+    <w:qFormat/>
+    <w:pPr>
+      <w:keepNext/>
+      <w:spacing w:before="240" w:after="120"/>
+    </w:pPr>
+    <w:rPr>
+      <w:rFonts w:ascii="Liberation Sans" w:eastAsia="Noto Sans CJK SC" w:hAnsi="Liberation Sans" w:cs="Lohit Devanagari"/>
+      <w:sz w:val="28"/>
+      <w:szCs w:val="28"/>
+    </w:rPr>
+  </w:style>
+  <w:style w:type="paragraph" w:styleId="Textoindependiente">
+    <w:name w:val="Body Text"/>
+    <w:basedOn w:val="Normal"/>
+    <w:pPr>
+      <w:spacing w:after="140" w:line="276" w:lineRule="auto"/>
+    </w:pPr>
+  </w:style>
+  <w:style w:type="paragraph" w:styleId="Lista">
+    <w:name w:val="List"/>
+    <w:basedOn w:val="Textoindependiente"/>
+    <w:rPr>
+      <w:rFonts w:cs="Lohit Devanagari"/>
+    </w:rPr>
+  </w:style>
+  <w:style w:type="paragraph" w:styleId="Descripcin">
+    <w:name w:val="caption"/>
+    <w:basedOn w:val="Normal"/>
+    <w:qFormat/>
+    <w:pPr>
+      <w:suppressLineNumbers/>
+      <w:spacing w:before="120" w:after="120"/>
+    </w:pPr>
+    <w:rPr>
+      <w:rFonts w:cs="Lohit Devanagari"/>
+      <w:i/>
+      <w:iCs/>
+      <w:sz w:val="24"/>
+      <w:szCs w:val="24"/>
+    </w:rPr>
+  </w:style>
+  <w:style w:type="paragraph" w:customStyle="1" w:styleId="Index">
+    <w:name w:val="Index"/>
+    <w:basedOn w:val="Normal"/>
+    <w:qFormat/>
+    <w:pPr>
+      <w:suppressLineNumbers/>
+    </w:pPr>
+    <w:rPr>
+      <w:rFonts w:cs="Lohit Devanagari"/>
+    </w:rPr>
+  </w:style>
+  <w:style w:type="paragraph" w:styleId="Prrafodelista">
+    <w:name w:val="List Paragraph"/>
+    <w:basedOn w:val="Normal"/>
+    <w:uiPriority w:val="34"/>
+    <w:qFormat/>
+    <w:rsid w:val="003F2BA1"/>
+    <w:pPr>
+      <w:spacing w:after="200" w:line="276" w:lineRule="auto"/>
+      <w:ind w:left="720"/>
+      <w:contextualSpacing/>
+    </w:pPr>
+  </w:style>
+  <w:style w:type="paragraph" w:styleId="Ttulo">
+    <w:name w:val="Title"/>
+    <w:basedOn w:val="Normal"/>
+    <w:next w:val="Normal"/>
+    <w:link w:val="TtuloCar"/>
+    <w:uiPriority w:val="10"/>
+    <w:qFormat/>
+    <w:rsid w:val="003F2BA1"/>
+    <w:pPr>
+      <w:spacing w:after="0" w:line="240" w:lineRule="auto"/>
+      <w:contextualSpacing/>
+    </w:pPr>
+    <w:rPr>
+      <w:rFonts w:asciiTheme="majorHAnsi" w:eastAsiaTheme="majorEastAsia" w:hAnsiTheme="majorHAnsi" w:cstheme="majorBidi"/>
+      <w:spacing w:val="-10"/>
+      <w:kern w:val="2"/>
+      <w:sz w:val="56"/>
+      <w:szCs w:val="56"/>
+    </w:rPr>
   </w:style>
 </w:styles>
 </file>

</xml_diff>